<commit_message>
Updated Documentation and Presentation
</commit_message>
<xml_diff>
--- a/Monument-Hunter/Documentation - English.docx
+++ b/Monument-Hunter/Documentation - English.docx
@@ -35,7 +35,7 @@
           <w:color w:val="8496B0"/>
           <w:sz w:val="64"/>
         </w:rPr>
-        <w:t>Monument Hunter</w:t>
+        <w:t xml:space="preserve">Monument </w:t>
       </w:r>
       <w:r>
         <w:rPr>
@@ -43,7 +43,15 @@
           <w:color w:val="8496B0"/>
           <w:sz w:val="64"/>
         </w:rPr>
-        <w:t>“</w:t>
+        <w:t>Hunter</w:t>
+      </w:r>
+      <w:r>
+        <w:rPr>
+          <w:rFonts w:ascii="Comic Sans MS" w:eastAsia="Calibri" w:hAnsi="Comic Sans MS" w:cs="Calibri"/>
+          <w:color w:val="8496B0"/>
+          <w:sz w:val="64"/>
+        </w:rPr>
+        <w:t>”</w:t>
       </w:r>
     </w:p>
     <w:p>
@@ -1502,6 +1510,14 @@
           <w:rFonts w:ascii="Comic Sans MS" w:hAnsi="Comic Sans MS"/>
           <w:sz w:val="24"/>
           <w:szCs w:val="24"/>
+        </w:rPr>
+        <w:t>s</w:t>
+      </w:r>
+      <w:r>
+        <w:rPr>
+          <w:rFonts w:ascii="Comic Sans MS" w:hAnsi="Comic Sans MS"/>
+          <w:sz w:val="24"/>
+          <w:szCs w:val="24"/>
           <w:lang w:val="bg-BG"/>
         </w:rPr>
         <w:t xml:space="preserve">: </w:t>
@@ -1528,14 +1544,16 @@
         <w:pStyle w:val="ListParagraph"/>
         <w:rPr>
           <w:rFonts w:ascii="Comic Sans MS" w:hAnsi="Comic Sans MS"/>
-          <w:sz w:val="24"/>
-          <w:szCs w:val="24"/>
-          <w:lang w:val="bg-BG"/>
-        </w:rPr>
-      </w:pPr>
-      <w:r>
-        <w:rPr>
-          <w:rFonts w:ascii="Comic Sans MS" w:hAnsi="Comic Sans MS"/>
+          <w:sz w:val="28"/>
+          <w:szCs w:val="28"/>
+          <w:lang w:val="bg-BG"/>
+        </w:rPr>
+      </w:pPr>
+      <w:r>
+        <w:rPr>
+          <w:rFonts w:ascii="Comic Sans MS" w:hAnsi="Comic Sans MS"/>
+          <w:sz w:val="24"/>
+          <w:szCs w:val="24"/>
         </w:rPr>
         <w:t>VPKarshakov20</w:t>
       </w:r>
@@ -1605,6 +1623,14 @@
           <w:sz w:val="24"/>
           <w:szCs w:val="24"/>
         </w:rPr>
+        <w:t>slav</w:t>
+      </w:r>
+      <w:r>
+        <w:rPr>
+          <w:rFonts w:ascii="Comic Sans MS" w:hAnsi="Comic Sans MS"/>
+          <w:sz w:val="24"/>
+          <w:szCs w:val="24"/>
+        </w:rPr>
         <w:t xml:space="preserve"> Yanev</w:t>
       </w:r>
       <w:r>
@@ -1657,6 +1683,14 @@
           <w:szCs w:val="24"/>
         </w:rPr>
         <w:t>Role</w:t>
+      </w:r>
+      <w:r>
+        <w:rPr>
+          <w:rFonts w:ascii="Comic Sans MS" w:hAnsi="Comic Sans MS"/>
+          <w:sz w:val="24"/>
+          <w:szCs w:val="24"/>
+        </w:rPr>
+        <w:t>s</w:t>
       </w:r>
       <w:r>
         <w:rPr>
@@ -1876,26 +1910,41 @@
           <w:sz w:val="24"/>
           <w:szCs w:val="24"/>
         </w:rPr>
-        <w:t xml:space="preserve"> and </w:t>
-      </w:r>
-      <w:r>
-        <w:rPr>
-          <w:rFonts w:ascii="Comic Sans MS" w:hAnsi="Comic Sans MS"/>
-          <w:sz w:val="24"/>
-          <w:szCs w:val="24"/>
-        </w:rPr>
-        <w:t>jQuery.</w:t>
-      </w:r>
-    </w:p>
-    <w:p>
-      <w:pPr>
-        <w:rPr>
-          <w:rFonts w:ascii="Comic Sans MS" w:hAnsi="Comic Sans MS"/>
-          <w:sz w:val="24"/>
-          <w:szCs w:val="24"/>
-          <w:lang w:val="bg-BG"/>
-        </w:rPr>
-      </w:pPr>
+        <w:t xml:space="preserve"> </w:t>
+      </w:r>
+      <w:r>
+        <w:rPr>
+          <w:rFonts w:ascii="Comic Sans MS" w:hAnsi="Comic Sans MS"/>
+          <w:sz w:val="24"/>
+          <w:szCs w:val="24"/>
+        </w:rPr>
+        <w:t>and on top of that we used the jQuery library</w:t>
+      </w:r>
+      <w:r>
+        <w:rPr>
+          <w:rFonts w:ascii="Comic Sans MS" w:hAnsi="Comic Sans MS"/>
+          <w:sz w:val="24"/>
+          <w:szCs w:val="24"/>
+        </w:rPr>
+        <w:t>.</w:t>
+      </w:r>
+    </w:p>
+    <w:p>
+      <w:pPr>
+        <w:rPr>
+          <w:rFonts w:ascii="Comic Sans MS" w:hAnsi="Comic Sans MS"/>
+          <w:sz w:val="24"/>
+          <w:szCs w:val="24"/>
+        </w:rPr>
+      </w:pPr>
+      <w:r>
+        <w:rPr>
+          <w:rFonts w:ascii="Comic Sans MS" w:hAnsi="Comic Sans MS"/>
+          <w:sz w:val="24"/>
+          <w:szCs w:val="24"/>
+        </w:rPr>
+        <w:t xml:space="preserve"> </w:t>
+      </w:r>
     </w:p>
     <w:p>
       <w:pPr>
@@ -1960,7 +2009,24 @@
           <w:sz w:val="24"/>
           <w:szCs w:val="24"/>
         </w:rPr>
-        <w:t>Html, JavaScript, CSS, jQuery</w:t>
+        <w:t xml:space="preserve">Html, JavaScript, </w:t>
+      </w:r>
+      <w:r>
+        <w:rPr>
+          <w:rFonts w:ascii="Comic Sans MS" w:hAnsi="Comic Sans MS"/>
+          <w:sz w:val="24"/>
+          <w:szCs w:val="24"/>
+        </w:rPr>
+        <w:t>CSS,</w:t>
+      </w:r>
+      <w:r>
+        <w:rPr>
+          <w:rFonts w:ascii="Comic Sans MS" w:hAnsi="Comic Sans MS"/>
+          <w:sz w:val="24"/>
+          <w:szCs w:val="24"/>
+          <w:lang w:val="bg-BG"/>
+        </w:rPr>
+        <w:t xml:space="preserve"> -</w:t>
       </w:r>
       <w:r>
         <w:rPr>
@@ -1976,15 +2042,6 @@
           <w:rFonts w:ascii="Comic Sans MS" w:hAnsi="Comic Sans MS"/>
           <w:sz w:val="24"/>
           <w:szCs w:val="24"/>
-          <w:lang w:val="bg-BG"/>
-        </w:rPr>
-        <w:t xml:space="preserve">- </w:t>
-      </w:r>
-      <w:r>
-        <w:rPr>
-          <w:rFonts w:ascii="Comic Sans MS" w:hAnsi="Comic Sans MS"/>
-          <w:sz w:val="24"/>
-          <w:szCs w:val="24"/>
         </w:rPr>
         <w:t>That is the language</w:t>
       </w:r>
@@ -2004,17 +2061,6 @@
         </w:rPr>
         <w:t xml:space="preserve"> we have used, for the realization of the project.</w:t>
       </w:r>
-    </w:p>
-    <w:p>
-      <w:pPr>
-        <w:pStyle w:val="ListParagraph"/>
-        <w:rPr>
-          <w:rFonts w:ascii="Comic Sans MS" w:hAnsi="Comic Sans MS"/>
-          <w:sz w:val="24"/>
-          <w:szCs w:val="24"/>
-          <w:lang w:val="bg-BG"/>
-        </w:rPr>
-      </w:pPr>
     </w:p>
     <w:p>
       <w:pPr>
@@ -2047,35 +2093,27 @@
           <w:sz w:val="24"/>
           <w:szCs w:val="24"/>
         </w:rPr>
-        <w:lastRenderedPageBreak/>
-        <w:t>GitHub</w:t>
-      </w:r>
-      <w:r>
-        <w:rPr>
-          <w:rFonts w:ascii="Comic Sans MS" w:hAnsi="Comic Sans MS"/>
-          <w:sz w:val="24"/>
-          <w:szCs w:val="24"/>
-          <w:lang w:val="bg-BG"/>
-        </w:rPr>
-        <w:t xml:space="preserve"> – </w:t>
-      </w:r>
-      <w:r>
-        <w:rPr>
-          <w:rFonts w:ascii="Comic Sans MS" w:hAnsi="Comic Sans MS"/>
-          <w:sz w:val="24"/>
-          <w:szCs w:val="24"/>
-        </w:rPr>
-        <w:t>We have used GitHub for collaboration between us, organizing meetings and assigning tasks</w:t>
-      </w:r>
-      <w:r>
-        <w:rPr>
-          <w:rFonts w:ascii="Comic Sans MS" w:hAnsi="Comic Sans MS"/>
-          <w:sz w:val="24"/>
-          <w:szCs w:val="24"/>
-          <w:lang w:val="bg-BG"/>
-        </w:rPr>
-        <w:t>.</w:t>
-      </w:r>
+        <w:t>jQuery</w:t>
+      </w:r>
+      <w:r>
+        <w:rPr>
+          <w:rFonts w:ascii="Comic Sans MS" w:hAnsi="Comic Sans MS"/>
+          <w:sz w:val="24"/>
+          <w:szCs w:val="24"/>
+        </w:rPr>
+        <w:t xml:space="preserve"> – That is a JavaScript library we used for the realization of the project.</w:t>
+      </w:r>
+    </w:p>
+    <w:p>
+      <w:pPr>
+        <w:pStyle w:val="ListParagraph"/>
+        <w:rPr>
+          <w:rFonts w:ascii="Comic Sans MS" w:hAnsi="Comic Sans MS"/>
+          <w:sz w:val="24"/>
+          <w:szCs w:val="24"/>
+          <w:lang w:val="bg-BG"/>
+        </w:rPr>
+      </w:pPr>
     </w:p>
     <w:p>
       <w:pPr>
@@ -2108,6 +2146,66 @@
           <w:sz w:val="24"/>
           <w:szCs w:val="24"/>
         </w:rPr>
+        <w:t>GitHub</w:t>
+      </w:r>
+      <w:r>
+        <w:rPr>
+          <w:rFonts w:ascii="Comic Sans MS" w:hAnsi="Comic Sans MS"/>
+          <w:sz w:val="24"/>
+          <w:szCs w:val="24"/>
+          <w:lang w:val="bg-BG"/>
+        </w:rPr>
+        <w:t xml:space="preserve"> – </w:t>
+      </w:r>
+      <w:r>
+        <w:rPr>
+          <w:rFonts w:ascii="Comic Sans MS" w:hAnsi="Comic Sans MS"/>
+          <w:sz w:val="24"/>
+          <w:szCs w:val="24"/>
+        </w:rPr>
+        <w:t>We have used GitHub for collaboration between us, organizing meetings and assigning tasks</w:t>
+      </w:r>
+      <w:r>
+        <w:rPr>
+          <w:rFonts w:ascii="Comic Sans MS" w:hAnsi="Comic Sans MS"/>
+          <w:sz w:val="24"/>
+          <w:szCs w:val="24"/>
+          <w:lang w:val="bg-BG"/>
+        </w:rPr>
+        <w:t>.</w:t>
+      </w:r>
+    </w:p>
+    <w:p>
+      <w:pPr>
+        <w:pStyle w:val="ListParagraph"/>
+        <w:rPr>
+          <w:rFonts w:ascii="Comic Sans MS" w:hAnsi="Comic Sans MS"/>
+          <w:sz w:val="24"/>
+          <w:szCs w:val="24"/>
+          <w:lang w:val="bg-BG"/>
+        </w:rPr>
+      </w:pPr>
+    </w:p>
+    <w:p>
+      <w:pPr>
+        <w:pStyle w:val="ListParagraph"/>
+        <w:numPr>
+          <w:ilvl w:val="0"/>
+          <w:numId w:val="3"/>
+        </w:numPr>
+        <w:rPr>
+          <w:rFonts w:ascii="Comic Sans MS" w:hAnsi="Comic Sans MS"/>
+          <w:sz w:val="24"/>
+          <w:szCs w:val="24"/>
+          <w:lang w:val="bg-BG"/>
+        </w:rPr>
+      </w:pPr>
+      <w:r>
+        <w:rPr>
+          <w:rFonts w:ascii="Comic Sans MS" w:hAnsi="Comic Sans MS"/>
+          <w:sz w:val="24"/>
+          <w:szCs w:val="24"/>
+        </w:rPr>
         <w:t>Discord</w:t>
       </w:r>
       <w:r>
@@ -2142,6 +2240,74 @@
           <w:lang w:val="bg-BG"/>
         </w:rPr>
         <w:t xml:space="preserve"> </w:t>
+      </w:r>
+    </w:p>
+    <w:p>
+      <w:pPr>
+        <w:pStyle w:val="ListParagraph"/>
+        <w:rPr>
+          <w:rFonts w:ascii="Comic Sans MS" w:hAnsi="Comic Sans MS"/>
+          <w:sz w:val="24"/>
+          <w:szCs w:val="24"/>
+          <w:lang w:val="bg-BG"/>
+        </w:rPr>
+      </w:pPr>
+    </w:p>
+    <w:p>
+      <w:pPr>
+        <w:pStyle w:val="ListParagraph"/>
+        <w:numPr>
+          <w:ilvl w:val="0"/>
+          <w:numId w:val="3"/>
+        </w:numPr>
+        <w:rPr>
+          <w:rFonts w:ascii="Comic Sans MS" w:hAnsi="Comic Sans MS"/>
+          <w:sz w:val="24"/>
+          <w:szCs w:val="24"/>
+          <w:lang w:val="bg-BG"/>
+        </w:rPr>
+      </w:pPr>
+      <w:r>
+        <w:rPr>
+          <w:rFonts w:ascii="Comic Sans MS" w:hAnsi="Comic Sans MS"/>
+          <w:sz w:val="24"/>
+          <w:szCs w:val="24"/>
+        </w:rPr>
+        <w:t>Word – We used it for creating the documentation.</w:t>
+      </w:r>
+    </w:p>
+    <w:p>
+      <w:pPr>
+        <w:pStyle w:val="ListParagraph"/>
+        <w:rPr>
+          <w:rFonts w:ascii="Comic Sans MS" w:hAnsi="Comic Sans MS"/>
+          <w:sz w:val="24"/>
+          <w:szCs w:val="24"/>
+          <w:lang w:val="bg-BG"/>
+        </w:rPr>
+      </w:pPr>
+    </w:p>
+    <w:p>
+      <w:pPr>
+        <w:pStyle w:val="ListParagraph"/>
+        <w:numPr>
+          <w:ilvl w:val="0"/>
+          <w:numId w:val="3"/>
+        </w:numPr>
+        <w:rPr>
+          <w:rFonts w:ascii="Comic Sans MS" w:hAnsi="Comic Sans MS"/>
+          <w:sz w:val="24"/>
+          <w:szCs w:val="24"/>
+          <w:lang w:val="bg-BG"/>
+        </w:rPr>
+      </w:pPr>
+      <w:r>
+        <w:rPr>
+          <w:rFonts w:ascii="Comic Sans MS" w:hAnsi="Comic Sans MS"/>
+          <w:sz w:val="24"/>
+          <w:szCs w:val="24"/>
+        </w:rPr>
+        <w:t>PowerPoint – We used it for creating the presentation.</w:t>
       </w:r>
     </w:p>
     <w:p>
@@ -2283,7 +2449,31 @@
           <w:sz w:val="24"/>
           <w:szCs w:val="24"/>
         </w:rPr>
-        <w:t xml:space="preserve"> students and everyone has a unique role. That role is determined according to his skills and knowledge.</w:t>
+        <w:t xml:space="preserve"> students and</w:t>
+      </w:r>
+      <w:r>
+        <w:rPr>
+          <w:rFonts w:ascii="Comic Sans MS" w:hAnsi="Comic Sans MS"/>
+          <w:sz w:val="24"/>
+          <w:szCs w:val="24"/>
+        </w:rPr>
+        <w:t xml:space="preserve"> we both have</w:t>
+      </w:r>
+      <w:r>
+        <w:rPr>
+          <w:rFonts w:ascii="Comic Sans MS" w:hAnsi="Comic Sans MS"/>
+          <w:sz w:val="24"/>
+          <w:szCs w:val="24"/>
+        </w:rPr>
+        <w:t xml:space="preserve"> a unique role. </w:t>
+      </w:r>
+      <w:r>
+        <w:rPr>
+          <w:rFonts w:ascii="Comic Sans MS" w:hAnsi="Comic Sans MS"/>
+          <w:sz w:val="24"/>
+          <w:szCs w:val="24"/>
+        </w:rPr>
+        <w:t>Our roles are determined by our skills and knowledge.</w:t>
       </w:r>
     </w:p>
     <w:p>
@@ -2390,7 +2580,7 @@
           <w:sz w:val="24"/>
           <w:szCs w:val="24"/>
         </w:rPr>
-        <w:t>both people of the team</w:t>
+        <w:t>we suggest</w:t>
       </w:r>
       <w:r>
         <w:rPr>
@@ -2406,7 +2596,15 @@
           <w:sz w:val="24"/>
           <w:szCs w:val="24"/>
         </w:rPr>
-        <w:t>suggested their idea</w:t>
+        <w:t>our</w:t>
+      </w:r>
+      <w:r>
+        <w:rPr>
+          <w:rFonts w:ascii="Comic Sans MS" w:hAnsi="Comic Sans MS"/>
+          <w:sz w:val="24"/>
+          <w:szCs w:val="24"/>
+        </w:rPr>
+        <w:t xml:space="preserve"> idea</w:t>
       </w:r>
       <w:r>
         <w:rPr>
@@ -2430,15 +2628,39 @@
           <w:sz w:val="24"/>
           <w:szCs w:val="24"/>
         </w:rPr>
-        <w:t>for the each of us</w:t>
-      </w:r>
-      <w:r>
-        <w:rPr>
-          <w:rFonts w:ascii="Comic Sans MS" w:hAnsi="Comic Sans MS"/>
-          <w:sz w:val="24"/>
-          <w:szCs w:val="24"/>
-        </w:rPr>
-        <w:t xml:space="preserve"> a task.</w:t>
+        <w:t>ourselves</w:t>
+      </w:r>
+      <w:r>
+        <w:rPr>
+          <w:rFonts w:ascii="Comic Sans MS" w:hAnsi="Comic Sans MS"/>
+          <w:sz w:val="24"/>
+          <w:szCs w:val="24"/>
+        </w:rPr>
+        <w:t xml:space="preserve"> </w:t>
+      </w:r>
+      <w:r>
+        <w:rPr>
+          <w:rFonts w:ascii="Comic Sans MS" w:hAnsi="Comic Sans MS"/>
+          <w:sz w:val="24"/>
+          <w:szCs w:val="24"/>
+        </w:rPr>
+        <w:t>task</w:t>
+      </w:r>
+      <w:r>
+        <w:rPr>
+          <w:rFonts w:ascii="Comic Sans MS" w:hAnsi="Comic Sans MS"/>
+          <w:sz w:val="24"/>
+          <w:szCs w:val="24"/>
+        </w:rPr>
+        <w:t>s</w:t>
+      </w:r>
+      <w:r>
+        <w:rPr>
+          <w:rFonts w:ascii="Comic Sans MS" w:hAnsi="Comic Sans MS"/>
+          <w:sz w:val="24"/>
+          <w:szCs w:val="24"/>
+        </w:rPr>
+        <w:t>.</w:t>
       </w:r>
     </w:p>
     <w:p>
@@ -2483,7 +2705,23 @@
           <w:sz w:val="24"/>
           <w:szCs w:val="24"/>
         </w:rPr>
-        <w:t>Each of us has a unique role and the tasks he receives is determined according to it.</w:t>
+        <w:t xml:space="preserve">Each of us has a unique role and the tasks </w:t>
+      </w:r>
+      <w:r>
+        <w:rPr>
+          <w:rFonts w:ascii="Comic Sans MS" w:hAnsi="Comic Sans MS"/>
+          <w:sz w:val="24"/>
+          <w:szCs w:val="24"/>
+        </w:rPr>
+        <w:t>we</w:t>
+      </w:r>
+      <w:r>
+        <w:rPr>
+          <w:rFonts w:ascii="Comic Sans MS" w:hAnsi="Comic Sans MS"/>
+          <w:sz w:val="24"/>
+          <w:szCs w:val="24"/>
+        </w:rPr>
+        <w:t xml:space="preserve"> receive is determined according to it.</w:t>
       </w:r>
     </w:p>
     <w:p>

</xml_diff>